<commit_message>
changes here and there, massive 'api' project changes
</commit_message>
<xml_diff>
--- a/Transactional Data Service API Documentation.docx
+++ b/Transactional Data Service API Documentation.docx
@@ -208,7 +208,40 @@
           <w:bdr w:val="single" w:sz="2" w:space="1" w:color="E3E3E3" w:frame="1"/>
           <w14:ligatures w14:val="none"/>
         </w:rPr>
-        <w:t>https://api.transactiondataservice.com/</w:t>
+        <w:t>https://</w:t>
+      </w:r>
+      <w:r>
+        <w:rPr>
+          <w:rFonts w:ascii="inherit" w:eastAsia="Times New Roman" w:hAnsi="inherit" w:cs="Courier New"/>
+          <w:kern w:val="0"/>
+          <w:sz w:val="20"/>
+          <w:szCs w:val="20"/>
+          <w:bdr w:val="single" w:sz="2" w:space="1" w:color="E3E3E3" w:frame="1"/>
+          <w14:ligatures w14:val="none"/>
+        </w:rPr>
+        <w:t>52.78.165.93:</w:t>
+      </w:r>
+      <w:r>
+        <w:rPr>
+          <w:rFonts w:ascii="inherit" w:eastAsia="Times New Roman" w:hAnsi="inherit" w:cs="Courier New"/>
+          <w:kern w:val="0"/>
+          <w:sz w:val="20"/>
+          <w:szCs w:val="20"/>
+          <w:bdr w:val="single" w:sz="2" w:space="1" w:color="E3E3E3" w:frame="1"/>
+          <w14:ligatures w14:val="none"/>
+        </w:rPr>
+        <w:t>6300</w:t>
+      </w:r>
+      <w:r>
+        <w:rPr>
+          <w:rFonts w:ascii="inherit" w:eastAsia="Times New Roman" w:hAnsi="inherit" w:cs="Courier New"/>
+          <w:kern w:val="0"/>
+          <w:sz w:val="20"/>
+          <w:szCs w:val="20"/>
+          <w:bdr w:val="single" w:sz="2" w:space="1" w:color="E3E3E3" w:frame="1"/>
+          <w14:ligatures w14:val="none"/>
+        </w:rPr>
+        <w:t>/</w:t>
       </w:r>
       <w:r>
         <w:rPr>
@@ -821,7 +854,51 @@
           <w:bdr w:val="single" w:sz="2" w:space="1" w:color="E3E3E3" w:frame="1"/>
           <w14:ligatures w14:val="none"/>
         </w:rPr>
-        <w:t>https://api.transactiondataservice.com/</w:t>
+        <w:t>https://</w:t>
+      </w:r>
+      <w:r>
+        <w:rPr>
+          <w:rFonts w:ascii="inherit" w:eastAsia="Times New Roman" w:hAnsi="inherit" w:cs="Courier New"/>
+          <w:kern w:val="0"/>
+          <w:sz w:val="20"/>
+          <w:szCs w:val="20"/>
+          <w:bdr w:val="single" w:sz="2" w:space="1" w:color="E3E3E3" w:frame="1"/>
+          <w14:ligatures w14:val="none"/>
+        </w:rPr>
+        <w:t xml:space="preserve"> </w:t>
+      </w:r>
+      <w:r>
+        <w:rPr>
+          <w:rFonts w:ascii="inherit" w:eastAsia="Times New Roman" w:hAnsi="inherit" w:cs="Courier New"/>
+          <w:kern w:val="0"/>
+          <w:sz w:val="20"/>
+          <w:szCs w:val="20"/>
+          <w:bdr w:val="single" w:sz="2" w:space="1" w:color="E3E3E3" w:frame="1"/>
+          <w14:ligatures w14:val="none"/>
+        </w:rPr>
+        <w:t>52.78.165.93:</w:t>
+      </w:r>
+      <w:r>
+        <w:rPr>
+          <w:rFonts w:ascii="inherit" w:eastAsia="Times New Roman" w:hAnsi="inherit" w:cs="Courier New"/>
+          <w:kern w:val="0"/>
+          <w:sz w:val="20"/>
+          <w:szCs w:val="20"/>
+          <w:bdr w:val="single" w:sz="2" w:space="1" w:color="E3E3E3" w:frame="1"/>
+          <w14:ligatures w14:val="none"/>
+        </w:rPr>
+        <w:t>6300</w:t>
+      </w:r>
+      <w:r>
+        <w:rPr>
+          <w:rFonts w:ascii="inherit" w:eastAsia="Times New Roman" w:hAnsi="inherit" w:cs="Courier New"/>
+          <w:kern w:val="0"/>
+          <w:sz w:val="20"/>
+          <w:szCs w:val="20"/>
+          <w:bdr w:val="single" w:sz="2" w:space="1" w:color="E3E3E3" w:frame="1"/>
+          <w14:ligatures w14:val="none"/>
+        </w:rPr>
+        <w:t>/</w:t>
       </w:r>
       <w:r>
         <w:rPr>
@@ -1382,10 +1459,10 @@
             <v:path o:extrusionok="f" gradientshapeok="t" o:connecttype="rect"/>
             <o:lock v:ext="edit" aspectratio="t"/>
           </v:shapetype>
-          <v:shape id="_x0000_i1033" type="#_x0000_t75" style="width:468pt;height:280.9pt" o:ole="">
+          <v:shape id="_x0000_i1025" type="#_x0000_t75" style="width:468pt;height:281.1pt" o:ole="">
             <v:imagedata r:id="rId6" o:title=""/>
           </v:shape>
-          <o:OLEObject Type="Embed" ProgID="Word.OpenDocumentText.12" ShapeID="_x0000_i1033" DrawAspect="Content" ObjectID="_1770006613" r:id="rId7"/>
+          <o:OLEObject Type="Embed" ProgID="Word.OpenDocumentText.12" ShapeID="_x0000_i1025" DrawAspect="Content" ObjectID="_1770314615" r:id="rId7"/>
         </w:object>
       </w:r>
     </w:p>
@@ -3042,10 +3119,10 @@
           <w14:ligatures w14:val="none"/>
         </w:rPr>
         <w:object w:dxaOrig="9360" w:dyaOrig="1547" w14:anchorId="71AC4092">
-          <v:shape id="_x0000_i1026" type="#_x0000_t75" style="width:468pt;height:77.45pt" o:ole="">
+          <v:shape id="_x0000_i1026" type="#_x0000_t75" style="width:468pt;height:77.55pt" o:ole="">
             <v:imagedata r:id="rId8" o:title=""/>
           </v:shape>
-          <o:OLEObject Type="Embed" ProgID="Word.OpenDocumentText.12" ShapeID="_x0000_i1026" DrawAspect="Content" ObjectID="_1770006614" r:id="rId9"/>
+          <o:OLEObject Type="Embed" ProgID="Word.OpenDocumentText.12" ShapeID="_x0000_i1026" DrawAspect="Content" ObjectID="_1770314616" r:id="rId9"/>
         </w:object>
       </w:r>
     </w:p>
@@ -3300,10 +3377,10 @@
           <w14:ligatures w14:val="none"/>
         </w:rPr>
         <w:object w:dxaOrig="9360" w:dyaOrig="8181" w14:anchorId="2C655E88">
-          <v:shape id="_x0000_i1027" type="#_x0000_t75" style="width:468pt;height:405.8pt" o:ole="">
+          <v:shape id="_x0000_i1027" type="#_x0000_t75" style="width:468pt;height:405.7pt" o:ole="">
             <v:imagedata r:id="rId10" o:title=""/>
           </v:shape>
-          <o:OLEObject Type="Embed" ProgID="Word.OpenDocumentText.12" ShapeID="_x0000_i1027" DrawAspect="Content" ObjectID="_1770006615" r:id="rId11"/>
+          <o:OLEObject Type="Embed" ProgID="Word.OpenDocumentText.12" ShapeID="_x0000_i1027" DrawAspect="Content" ObjectID="_1770314617" r:id="rId11"/>
         </w:object>
       </w:r>
       <w:r>
@@ -4024,6 +4101,7 @@
       <w:r>
         <w:rPr>
           <w:rFonts w:ascii="Segoe UI" w:eastAsia="Times New Roman" w:hAnsi="Segoe UI" w:cs="Segoe UI"/>
+          <w:noProof/>
           <w:color w:val="0D0D0D"/>
           <w:kern w:val="0"/>
           <w:sz w:val="24"/>

</xml_diff>

<commit_message>
Testing 1: standardized created vs created and use of id attr
</commit_message>
<xml_diff>
--- a/Transactional Data Service API Documentation.docx
+++ b/Transactional Data Service API Documentation.docx
@@ -208,7 +208,7 @@
           <w:bdr w:val="single" w:sz="2" w:space="1" w:color="E3E3E3" w:frame="1"/>
           <w14:ligatures w14:val="none"/>
         </w:rPr>
-        <w:t>https://</w:t>
+        <w:t>http://</w:t>
       </w:r>
       <w:r>
         <w:rPr>
@@ -219,7 +219,7 @@
           <w:bdr w:val="single" w:sz="2" w:space="1" w:color="E3E3E3" w:frame="1"/>
           <w14:ligatures w14:val="none"/>
         </w:rPr>
-        <w:t>52.78.165.93:</w:t>
+        <w:t>52.78.165.93</w:t>
       </w:r>
       <w:r>
         <w:rPr>
@@ -230,7 +230,7 @@
           <w:bdr w:val="single" w:sz="2" w:space="1" w:color="E3E3E3" w:frame="1"/>
           <w14:ligatures w14:val="none"/>
         </w:rPr>
-        <w:t>6300</w:t>
+        <w:t>:</w:t>
       </w:r>
       <w:r>
         <w:rPr>
@@ -241,7 +241,7 @@
           <w:bdr w:val="single" w:sz="2" w:space="1" w:color="E3E3E3" w:frame="1"/>
           <w14:ligatures w14:val="none"/>
         </w:rPr>
-        <w:t>/</w:t>
+        <w:t>6300</w:t>
       </w:r>
       <w:r>
         <w:rPr>
@@ -252,7 +252,7 @@
           <w:bdr w:val="single" w:sz="2" w:space="1" w:color="E3E3E3" w:frame="1"/>
           <w14:ligatures w14:val="none"/>
         </w:rPr>
-        <w:t>api/</w:t>
+        <w:t>/</w:t>
       </w:r>
       <w:r>
         <w:rPr>
@@ -263,7 +263,7 @@
           <w:bdr w:val="single" w:sz="2" w:space="1" w:color="E3E3E3" w:frame="1"/>
           <w14:ligatures w14:val="none"/>
         </w:rPr>
-        <w:t>v</w:t>
+        <w:t>api/</w:t>
       </w:r>
       <w:r>
         <w:rPr>
@@ -274,7 +274,7 @@
           <w:bdr w:val="single" w:sz="2" w:space="1" w:color="E3E3E3" w:frame="1"/>
           <w14:ligatures w14:val="none"/>
         </w:rPr>
-        <w:t>/</w:t>
+        <w:t>v</w:t>
       </w:r>
       <w:r>
         <w:rPr>
@@ -285,7 +285,40 @@
           <w:bdr w:val="single" w:sz="2" w:space="1" w:color="E3E3E3" w:frame="1"/>
           <w14:ligatures w14:val="none"/>
         </w:rPr>
-        <w:t>1/{apiKey}</w:t>
+        <w:t>/</w:t>
+      </w:r>
+      <w:r>
+        <w:rPr>
+          <w:rFonts w:ascii="inherit" w:eastAsia="Times New Roman" w:hAnsi="inherit" w:cs="Courier New"/>
+          <w:kern w:val="0"/>
+          <w:sz w:val="20"/>
+          <w:szCs w:val="20"/>
+          <w:bdr w:val="single" w:sz="2" w:space="1" w:color="E3E3E3" w:frame="1"/>
+          <w14:ligatures w14:val="none"/>
+        </w:rPr>
+        <w:t>1</w:t>
+      </w:r>
+      <w:r>
+        <w:rPr>
+          <w:rFonts w:ascii="inherit" w:eastAsia="Times New Roman" w:hAnsi="inherit" w:cs="Courier New"/>
+          <w:kern w:val="0"/>
+          <w:sz w:val="20"/>
+          <w:szCs w:val="20"/>
+          <w:bdr w:val="single" w:sz="2" w:space="1" w:color="E3E3E3" w:frame="1"/>
+          <w14:ligatures w14:val="none"/>
+        </w:rPr>
+        <w:t>.00</w:t>
+      </w:r>
+      <w:r>
+        <w:rPr>
+          <w:rFonts w:ascii="inherit" w:eastAsia="Times New Roman" w:hAnsi="inherit" w:cs="Courier New"/>
+          <w:kern w:val="0"/>
+          <w:sz w:val="20"/>
+          <w:szCs w:val="20"/>
+          <w:bdr w:val="single" w:sz="2" w:space="1" w:color="E3E3E3" w:frame="1"/>
+          <w14:ligatures w14:val="none"/>
+        </w:rPr>
+        <w:t>/{apiKey}</w:t>
       </w:r>
       <w:r>
         <w:rPr>
@@ -381,7 +414,24 @@
           <w:bdr w:val="single" w:sz="2" w:space="0" w:color="E3E3E3" w:frame="1"/>
           <w14:ligatures w14:val="none"/>
         </w:rPr>
-        <w:t>https://api.transactiondataservice.com/</w:t>
+        <w:t>http://</w:t>
+      </w:r>
+      <w:r>
+        <w:t xml:space="preserve"> </w:t>
+      </w:r>
+      <w:r>
+        <w:rPr>
+          <w:rFonts w:ascii="Ubuntu Mono" w:eastAsia="Times New Roman" w:hAnsi="Ubuntu Mono" w:cs="Courier New"/>
+          <w:b/>
+          <w:bCs/>
+          <w:color w:val="0D0D0D"/>
+          <w:kern w:val="0"/>
+          <w:sz w:val="21"/>
+          <w:szCs w:val="21"/>
+          <w:bdr w:val="single" w:sz="2" w:space="0" w:color="E3E3E3" w:frame="1"/>
+          <w14:ligatures w14:val="none"/>
+        </w:rPr>
+        <w:t>52.78.165.93:6300</w:t>
       </w:r>
     </w:p>
     <w:p>
@@ -444,56 +494,7 @@
           <w:bdr w:val="single" w:sz="2" w:space="0" w:color="E3E3E3" w:frame="1"/>
           <w14:ligatures w14:val="none"/>
         </w:rPr>
-        <w:t>/v1/</w:t>
-      </w:r>
-    </w:p>
-    <w:p>
-      <w:pPr>
-        <w:numPr>
-          <w:ilvl w:val="0"/>
-          <w:numId w:val="1"/>
-        </w:numPr>
-        <w:pBdr>
-          <w:top w:val="single" w:sz="2" w:space="0" w:color="E3E3E3"/>
-          <w:left w:val="single" w:sz="2" w:space="5" w:color="E3E3E3"/>
-          <w:bottom w:val="single" w:sz="2" w:space="0" w:color="E3E3E3"/>
-          <w:right w:val="single" w:sz="2" w:space="0" w:color="E3E3E3"/>
-        </w:pBdr>
-        <w:shd w:val="clear" w:color="auto" w:fill="FFFFFF"/>
-        <w:spacing w:after="0" w:line="240" w:lineRule="auto"/>
-        <w:rPr>
-          <w:rFonts w:ascii="Segoe UI" w:eastAsia="Times New Roman" w:hAnsi="Segoe UI" w:cs="Segoe UI"/>
-          <w:color w:val="0D0D0D"/>
-          <w:kern w:val="0"/>
-          <w:sz w:val="24"/>
-          <w:szCs w:val="24"/>
-          <w14:ligatures w14:val="none"/>
-        </w:rPr>
-      </w:pPr>
-      <w:r>
-        <w:rPr>
-          <w:rFonts w:ascii="Segoe UI" w:eastAsia="Times New Roman" w:hAnsi="Segoe UI" w:cs="Segoe UI"/>
-          <w:b/>
-          <w:bCs/>
-          <w:color w:val="0D0D0D"/>
-          <w:kern w:val="0"/>
-          <w:sz w:val="24"/>
-          <w:szCs w:val="24"/>
-          <w:bdr w:val="single" w:sz="2" w:space="0" w:color="E3E3E3" w:frame="1"/>
-          <w14:ligatures w14:val="none"/>
-        </w:rPr>
-        <w:t>Endpoint</w:t>
-      </w:r>
-      <w:r>
-        <w:rPr>
-          <w:rFonts w:ascii="Segoe UI" w:eastAsia="Times New Roman" w:hAnsi="Segoe UI" w:cs="Segoe UI"/>
-          <w:color w:val="0D0D0D"/>
-          <w:kern w:val="0"/>
-          <w:sz w:val="24"/>
-          <w:szCs w:val="24"/>
-          <w14:ligatures w14:val="none"/>
-        </w:rPr>
-        <w:t xml:space="preserve">: </w:t>
+        <w:t>/1</w:t>
       </w:r>
       <w:r>
         <w:rPr>
@@ -507,7 +508,7 @@
           <w:bdr w:val="single" w:sz="2" w:space="0" w:color="E3E3E3" w:frame="1"/>
           <w14:ligatures w14:val="none"/>
         </w:rPr>
-        <w:t>/transactions/</w:t>
+        <w:t>.00</w:t>
       </w:r>
     </w:p>
     <w:p>
@@ -854,7 +855,7 @@
           <w:bdr w:val="single" w:sz="2" w:space="1" w:color="E3E3E3" w:frame="1"/>
           <w14:ligatures w14:val="none"/>
         </w:rPr>
-        <w:t>https://</w:t>
+        <w:t>http://</w:t>
       </w:r>
       <w:r>
         <w:rPr>
@@ -865,7 +866,7 @@
           <w:bdr w:val="single" w:sz="2" w:space="1" w:color="E3E3E3" w:frame="1"/>
           <w14:ligatures w14:val="none"/>
         </w:rPr>
-        <w:t xml:space="preserve"> </w:t>
+        <w:t>52.78.165.93:</w:t>
       </w:r>
       <w:r>
         <w:rPr>
@@ -876,7 +877,7 @@
           <w:bdr w:val="single" w:sz="2" w:space="1" w:color="E3E3E3" w:frame="1"/>
           <w14:ligatures w14:val="none"/>
         </w:rPr>
-        <w:t>52.78.165.93:</w:t>
+        <w:t>6300</w:t>
       </w:r>
       <w:r>
         <w:rPr>
@@ -887,7 +888,7 @@
           <w:bdr w:val="single" w:sz="2" w:space="1" w:color="E3E3E3" w:frame="1"/>
           <w14:ligatures w14:val="none"/>
         </w:rPr>
-        <w:t>6300</w:t>
+        <w:t>/</w:t>
       </w:r>
       <w:r>
         <w:rPr>
@@ -898,7 +899,7 @@
           <w:bdr w:val="single" w:sz="2" w:space="1" w:color="E3E3E3" w:frame="1"/>
           <w14:ligatures w14:val="none"/>
         </w:rPr>
-        <w:t>/</w:t>
+        <w:t>api/</w:t>
       </w:r>
       <w:r>
         <w:rPr>
@@ -909,7 +910,7 @@
           <w:bdr w:val="single" w:sz="2" w:space="1" w:color="E3E3E3" w:frame="1"/>
           <w14:ligatures w14:val="none"/>
         </w:rPr>
-        <w:t>api/</w:t>
+        <w:t>v</w:t>
       </w:r>
       <w:r>
         <w:rPr>
@@ -920,7 +921,7 @@
           <w:bdr w:val="single" w:sz="2" w:space="1" w:color="E3E3E3" w:frame="1"/>
           <w14:ligatures w14:val="none"/>
         </w:rPr>
-        <w:t>v</w:t>
+        <w:t>/</w:t>
       </w:r>
       <w:r>
         <w:rPr>
@@ -931,7 +932,7 @@
           <w:bdr w:val="single" w:sz="2" w:space="1" w:color="E3E3E3" w:frame="1"/>
           <w14:ligatures w14:val="none"/>
         </w:rPr>
-        <w:t>/</w:t>
+        <w:t>1</w:t>
       </w:r>
       <w:r>
         <w:rPr>
@@ -942,7 +943,7 @@
           <w:bdr w:val="single" w:sz="2" w:space="1" w:color="E3E3E3" w:frame="1"/>
           <w14:ligatures w14:val="none"/>
         </w:rPr>
-        <w:t>1/</w:t>
+        <w:t>.00</w:t>
       </w:r>
       <w:r>
         <w:rPr>
@@ -953,7 +954,18 @@
           <w:bdr w:val="single" w:sz="2" w:space="1" w:color="E3E3E3" w:frame="1"/>
           <w14:ligatures w14:val="none"/>
         </w:rPr>
-        <w:t>A0RlX5HMCwfSQ2y70ZsCnTDEx8zY5QhJ</w:t>
+        <w:t>/</w:t>
+      </w:r>
+      <w:r>
+        <w:rPr>
+          <w:rFonts w:ascii="inherit" w:eastAsia="Times New Roman" w:hAnsi="inherit" w:cs="Courier New"/>
+          <w:kern w:val="0"/>
+          <w:sz w:val="20"/>
+          <w:szCs w:val="20"/>
+          <w:bdr w:val="single" w:sz="2" w:space="1" w:color="E3E3E3" w:frame="1"/>
+          <w14:ligatures w14:val="none"/>
+        </w:rPr>
+        <w:t>wFLRl4EUaGtHIwr1AQCaGWe3WH9Y1XQ1</w:t>
       </w:r>
       <w:r>
         <w:rPr>
@@ -1459,10 +1471,10 @@
             <v:path o:extrusionok="f" gradientshapeok="t" o:connecttype="rect"/>
             <o:lock v:ext="edit" aspectratio="t"/>
           </v:shapetype>
-          <v:shape id="_x0000_i1025" type="#_x0000_t75" style="width:468pt;height:281.1pt" o:ole="">
+          <v:shape id="_x0000_i1040" type="#_x0000_t75" style="width:468pt;height:281.1pt" o:ole="">
             <v:imagedata r:id="rId6" o:title=""/>
           </v:shape>
-          <o:OLEObject Type="Embed" ProgID="Word.OpenDocumentText.12" ShapeID="_x0000_i1025" DrawAspect="Content" ObjectID="_1770314615" r:id="rId7"/>
+          <o:OLEObject Type="Embed" ProgID="Word.OpenDocumentText.12" ShapeID="_x0000_i1040" DrawAspect="Content" ObjectID="_1771003537" r:id="rId7"/>
         </w:object>
       </w:r>
     </w:p>
@@ -1746,7 +1758,7 @@
           <w:szCs w:val="24"/>
           <w14:ligatures w14:val="none"/>
         </w:rPr>
-        <w:t>nvcobuvrlt</w:t>
+        <w:t>vonyoeufpw</w:t>
       </w:r>
       <w:proofErr w:type="spellEnd"/>
       <w:r>
@@ -1776,7 +1788,7 @@
           <w:kern w:val="0"/>
           <w14:ligatures w14:val="none"/>
         </w:rPr>
-        <w:t>X750295999.99usd000023923emailid@somedomain.compayoutlatcorpnvcobuvrlt</w:t>
+        <w:t>X7502959999.999usd000023923emailid@somedomain.compayoutsandmerchvonyoeufpw</w:t>
       </w:r>
       <w:r>
         <w:rPr>
@@ -1837,7 +1849,7 @@
           <w:szCs w:val="26"/>
           <w:shd w:val="clear" w:color="auto" w:fill="DFFD9D"/>
         </w:rPr>
-        <w:t>160681555b695aaf8a936b2521fde95dff440f20</w:t>
+        <w:t>dcc908c5cb4803be69d61949d43b23a86c4efe6f</w:t>
       </w:r>
     </w:p>
     <w:p>
@@ -3118,11 +3130,11 @@
           <w:szCs w:val="36"/>
           <w14:ligatures w14:val="none"/>
         </w:rPr>
-        <w:object w:dxaOrig="9360" w:dyaOrig="1547" w14:anchorId="71AC4092">
-          <v:shape id="_x0000_i1026" type="#_x0000_t75" style="width:468pt;height:77.55pt" o:ole="">
+        <w:object w:dxaOrig="9360" w:dyaOrig="8799" w14:anchorId="71AC4092">
+          <v:shape id="_x0000_i1043" type="#_x0000_t75" style="width:468pt;height:441.25pt" o:ole="">
             <v:imagedata r:id="rId8" o:title=""/>
           </v:shape>
-          <o:OLEObject Type="Embed" ProgID="Word.OpenDocumentText.12" ShapeID="_x0000_i1026" DrawAspect="Content" ObjectID="_1770314616" r:id="rId9"/>
+          <o:OLEObject Type="Embed" ProgID="Word.OpenDocumentText.12" ShapeID="_x0000_i1043" DrawAspect="Content" ObjectID="_1771003538" r:id="rId9"/>
         </w:object>
       </w:r>
     </w:p>
@@ -3380,7 +3392,7 @@
           <v:shape id="_x0000_i1027" type="#_x0000_t75" style="width:468pt;height:405.7pt" o:ole="">
             <v:imagedata r:id="rId10" o:title=""/>
           </v:shape>
-          <o:OLEObject Type="Embed" ProgID="Word.OpenDocumentText.12" ShapeID="_x0000_i1027" DrawAspect="Content" ObjectID="_1770314617" r:id="rId11"/>
+          <o:OLEObject Type="Embed" ProgID="Word.OpenDocumentText.12" ShapeID="_x0000_i1027" DrawAspect="Content" ObjectID="_1771003539" r:id="rId11"/>
         </w:object>
       </w:r>
       <w:r>
@@ -4248,7 +4260,42 @@
           <w:szCs w:val="24"/>
           <w14:ligatures w14:val="none"/>
         </w:rPr>
-        <w:t>Use HTTPS to ensure the security of data in transit.</w:t>
+        <w:t xml:space="preserve">Use </w:t>
+      </w:r>
+      <w:r>
+        <w:rPr>
+          <w:rFonts w:ascii="Segoe UI" w:eastAsia="Times New Roman" w:hAnsi="Segoe UI" w:cs="Segoe UI"/>
+          <w:b/>
+          <w:bCs/>
+          <w:color w:val="0D0D0D"/>
+          <w:kern w:val="0"/>
+          <w:sz w:val="24"/>
+          <w:szCs w:val="24"/>
+          <w14:ligatures w14:val="none"/>
+        </w:rPr>
+        <w:t>https</w:t>
+      </w:r>
+      <w:r>
+        <w:rPr>
+          <w:rFonts w:ascii="Segoe UI" w:eastAsia="Times New Roman" w:hAnsi="Segoe UI" w:cs="Segoe UI"/>
+          <w:color w:val="0D0D0D"/>
+          <w:kern w:val="0"/>
+          <w:sz w:val="24"/>
+          <w:szCs w:val="24"/>
+          <w14:ligatures w14:val="none"/>
+        </w:rPr>
+        <w:t xml:space="preserve"> to </w:t>
+      </w:r>
+      <w:r>
+        <w:rPr>
+          <w:rFonts w:ascii="Segoe UI" w:eastAsia="Times New Roman" w:hAnsi="Segoe UI" w:cs="Segoe UI"/>
+          <w:color w:val="0D0D0D"/>
+          <w:kern w:val="0"/>
+          <w:sz w:val="24"/>
+          <w:szCs w:val="24"/>
+          <w14:ligatures w14:val="none"/>
+        </w:rPr>
+        <w:t>secure your data (sandbox Endpoint may not have https available, use “http”)</w:t>
       </w:r>
     </w:p>
     <w:p>

</xml_diff>